<commit_message>
Fixed single-label legend not displaying properly with pyplot
</commit_message>
<xml_diff>
--- a/tsne graphs.docx
+++ b/tsne graphs.docx
@@ -106,15 +106,7 @@
         <w:rPr>
           <w:lang w:val="en-GB"/>
         </w:rPr>
-        <w:t>rs. The performance of S</w:t>
-      </w:r>
-      <w:bookmarkStart w:id="0" w:name="_GoBack"/>
-      <w:bookmarkEnd w:id="0"/>
-      <w:r>
-        <w:rPr>
-          <w:lang w:val="en-GB"/>
-        </w:rPr>
-        <w:t>NE is fairly robust to changes in the perplexity, and typical values are between 5 and 50</w:t>
+        <w:t>rs. The performance of SNE is fairly robust to changes in the perplexity, and typical values are between 5 and 50</w:t>
       </w:r>
       <w:r>
         <w:rPr>
@@ -223,13 +215,7 @@
               <w:rPr>
                 <w:noProof/>
               </w:rPr>
-              <w:t xml:space="preserve">Perplexity = </w:t>
-            </w:r>
-            <w:r>
-              <w:rPr>
-                <w:noProof/>
-              </w:rPr>
-              <w:t>30</w:t>
+              <w:t>Perplexity = 30</w:t>
             </w:r>
           </w:p>
           <w:p>
@@ -298,13 +284,7 @@
               <w:rPr>
                 <w:noProof/>
               </w:rPr>
-              <w:t>Perplexity = 5</w:t>
-            </w:r>
-            <w:r>
-              <w:rPr>
-                <w:noProof/>
-              </w:rPr>
-              <w:t>0</w:t>
+              <w:t>Perplexity = 50</w:t>
             </w:r>
           </w:p>
           <w:p>
@@ -371,13 +351,7 @@
               <w:rPr>
                 <w:noProof/>
               </w:rPr>
-              <w:t xml:space="preserve">Perplexity = </w:t>
-            </w:r>
-            <w:r>
-              <w:rPr>
-                <w:noProof/>
-              </w:rPr>
-              <w:t>100</w:t>
+              <w:t>Perplexity = 100</w:t>
             </w:r>
           </w:p>
           <w:p>
@@ -433,6 +407,70 @@
       </w:tr>
     </w:tbl>
     <w:p/>
+    <w:p>
+      <w:pPr>
+        <w:rPr>
+          <w:noProof/>
+        </w:rPr>
+      </w:pPr>
+      <w:r>
+        <w:rPr>
+          <w:noProof/>
+        </w:rPr>
+        <w:t>Perplexity = 20.0 (Model iterations : 500, tSNE : 1500)</w:t>
+      </w:r>
+      <w:bookmarkStart w:id="0" w:name="_GoBack"/>
+      <w:bookmarkEnd w:id="0"/>
+    </w:p>
+    <w:p>
+      <w:r>
+        <w:rPr>
+          <w:noProof/>
+        </w:rPr>
+        <w:drawing>
+          <wp:inline distT="0" distB="0" distL="0" distR="0" wp14:anchorId="699A3E14" wp14:editId="2B6102B8">
+            <wp:extent cx="6389034" cy="3200400"/>
+            <wp:effectExtent l="0" t="0" r="0" b="0"/>
+            <wp:docPr id="6" name="Image 6"/>
+            <wp:cNvGraphicFramePr>
+              <a:graphicFrameLocks xmlns:a="http://schemas.openxmlformats.org/drawingml/2006/main" noChangeAspect="1"/>
+            </wp:cNvGraphicFramePr>
+            <a:graphic xmlns:a="http://schemas.openxmlformats.org/drawingml/2006/main">
+              <a:graphicData uri="http://schemas.openxmlformats.org/drawingml/2006/picture">
+                <pic:pic xmlns:pic="http://schemas.openxmlformats.org/drawingml/2006/picture">
+                  <pic:nvPicPr>
+                    <pic:cNvPr id="1" name=""/>
+                    <pic:cNvPicPr/>
+                  </pic:nvPicPr>
+                  <pic:blipFill rotWithShape="1">
+                    <a:blip r:embed="rId11"/>
+                    <a:srcRect l="8597" t="9409" r="1621" b="10606"/>
+                    <a:stretch/>
+                  </pic:blipFill>
+                  <pic:spPr bwMode="auto">
+                    <a:xfrm>
+                      <a:off x="0" y="0"/>
+                      <a:ext cx="6440405" cy="3226133"/>
+                    </a:xfrm>
+                    <a:prstGeom prst="rect">
+                      <a:avLst/>
+                    </a:prstGeom>
+                    <a:ln>
+                      <a:noFill/>
+                    </a:ln>
+                    <a:extLst>
+                      <a:ext uri="{53640926-AAD7-44D8-BBD7-CCE9431645EC}">
+                        <a14:shadowObscured xmlns:a14="http://schemas.microsoft.com/office/drawing/2010/main"/>
+                      </a:ext>
+                    </a:extLst>
+                  </pic:spPr>
+                </pic:pic>
+              </a:graphicData>
+            </a:graphic>
+          </wp:inline>
+        </w:drawing>
+      </w:r>
+    </w:p>
     <w:sectPr>
       <w:pgSz w:w="11906" w:h="16838"/>
       <w:pgMar w:top="1417" w:right="1417" w:bottom="1417" w:left="1417" w:header="708" w:footer="708" w:gutter="0"/>

</xml_diff>

<commit_message>
Added Single-Label visualisation with perplexity = 5
</commit_message>
<xml_diff>
--- a/tsne graphs.docx
+++ b/tsne graphs.docx
@@ -408,6 +408,11 @@
     </w:tbl>
     <w:p/>
     <w:p>
+      <w:r>
+        <w:br w:type="page"/>
+      </w:r>
+    </w:p>
+    <w:p>
       <w:pPr>
         <w:rPr>
           <w:noProof/>
@@ -417,10 +422,9 @@
         <w:rPr>
           <w:noProof/>
         </w:rPr>
+        <w:lastRenderedPageBreak/>
         <w:t>Perplexity = 20.0 (Model iterations : 500, tSNE : 1500)</w:t>
       </w:r>
-      <w:bookmarkStart w:id="0" w:name="_GoBack"/>
-      <w:bookmarkEnd w:id="0"/>
     </w:p>
     <w:p>
       <w:r>
@@ -430,7 +434,7 @@
         <w:drawing>
           <wp:inline distT="0" distB="0" distL="0" distR="0" wp14:anchorId="699A3E14" wp14:editId="2B6102B8">
             <wp:extent cx="6389034" cy="3200400"/>
-            <wp:effectExtent l="0" t="0" r="0" b="0"/>
+            <wp:effectExtent l="76200" t="76200" r="126365" b="133350"/>
             <wp:docPr id="6" name="Image 6"/>
             <wp:cNvGraphicFramePr>
               <a:graphicFrameLocks xmlns:a="http://schemas.openxmlformats.org/drawingml/2006/main" noChangeAspect="1"/>
@@ -455,9 +459,107 @@
                     <a:prstGeom prst="rect">
                       <a:avLst/>
                     </a:prstGeom>
-                    <a:ln>
-                      <a:noFill/>
+                    <a:ln w="38100" cap="sq">
+                      <a:solidFill>
+                        <a:srgbClr val="000000"/>
+                      </a:solidFill>
+                      <a:prstDash val="solid"/>
+                      <a:miter lim="800000"/>
                     </a:ln>
+                    <a:effectLst>
+                      <a:outerShdw blurRad="50800" dist="38100" dir="2700000" algn="tl" rotWithShape="0">
+                        <a:srgbClr val="000000">
+                          <a:alpha val="43000"/>
+                        </a:srgbClr>
+                      </a:outerShdw>
+                    </a:effectLst>
+                    <a:extLst>
+                      <a:ext uri="{53640926-AAD7-44D8-BBD7-CCE9431645EC}">
+                        <a14:shadowObscured xmlns:a14="http://schemas.microsoft.com/office/drawing/2010/main"/>
+                      </a:ext>
+                    </a:extLst>
+                  </pic:spPr>
+                </pic:pic>
+              </a:graphicData>
+            </a:graphic>
+          </wp:inline>
+        </w:drawing>
+      </w:r>
+    </w:p>
+    <w:p>
+      <w:pPr>
+        <w:rPr>
+          <w:noProof/>
+        </w:rPr>
+      </w:pPr>
+      <w:r>
+        <w:rPr>
+          <w:noProof/>
+        </w:rPr>
+        <w:t xml:space="preserve">Perplexity = </w:t>
+      </w:r>
+      <w:r>
+        <w:rPr>
+          <w:noProof/>
+        </w:rPr>
+        <w:t>5</w:t>
+      </w:r>
+      <w:bookmarkStart w:id="0" w:name="_GoBack"/>
+      <w:bookmarkEnd w:id="0"/>
+      <w:r>
+        <w:rPr>
+          <w:noProof/>
+        </w:rPr>
+        <w:t>.0 (Model iterations : 500, tSNE : 1500)</w:t>
+      </w:r>
+    </w:p>
+    <w:p>
+      <w:r>
+        <w:rPr>
+          <w:noProof/>
+        </w:rPr>
+        <w:drawing>
+          <wp:inline distT="0" distB="0" distL="0" distR="0" wp14:anchorId="64DDA91D" wp14:editId="79629D3C">
+            <wp:extent cx="6401089" cy="3152775"/>
+            <wp:effectExtent l="76200" t="76200" r="133350" b="123825"/>
+            <wp:docPr id="7" name="Image 7"/>
+            <wp:cNvGraphicFramePr>
+              <a:graphicFrameLocks xmlns:a="http://schemas.openxmlformats.org/drawingml/2006/main" noChangeAspect="1"/>
+            </wp:cNvGraphicFramePr>
+            <a:graphic xmlns:a="http://schemas.openxmlformats.org/drawingml/2006/main">
+              <a:graphicData uri="http://schemas.openxmlformats.org/drawingml/2006/picture">
+                <pic:pic xmlns:pic="http://schemas.openxmlformats.org/drawingml/2006/picture">
+                  <pic:nvPicPr>
+                    <pic:cNvPr id="1" name=""/>
+                    <pic:cNvPicPr/>
+                  </pic:nvPicPr>
+                  <pic:blipFill rotWithShape="1">
+                    <a:blip r:embed="rId12"/>
+                    <a:srcRect l="9259" t="11173" r="2116" b="11195"/>
+                    <a:stretch/>
+                  </pic:blipFill>
+                  <pic:spPr bwMode="auto">
+                    <a:xfrm>
+                      <a:off x="0" y="0"/>
+                      <a:ext cx="6414045" cy="3159156"/>
+                    </a:xfrm>
+                    <a:prstGeom prst="rect">
+                      <a:avLst/>
+                    </a:prstGeom>
+                    <a:ln w="38100" cap="sq">
+                      <a:solidFill>
+                        <a:srgbClr val="000000"/>
+                      </a:solidFill>
+                      <a:prstDash val="solid"/>
+                      <a:miter lim="800000"/>
+                    </a:ln>
+                    <a:effectLst>
+                      <a:outerShdw blurRad="50800" dist="38100" dir="2700000" algn="tl" rotWithShape="0">
+                        <a:srgbClr val="000000">
+                          <a:alpha val="43000"/>
+                        </a:srgbClr>
+                      </a:outerShdw>
+                    </a:effectLst>
                     <a:extLst>
                       <a:ext uri="{53640926-AAD7-44D8-BBD7-CCE9431645EC}">
                         <a14:shadowObscured xmlns:a14="http://schemas.microsoft.com/office/drawing/2010/main"/>

</xml_diff>

<commit_message>
Added single user visualisation using item latent factors
</commit_message>
<xml_diff>
--- a/tsne graphs.docx
+++ b/tsne graphs.docx
@@ -19,8 +19,8 @@
         </w:rPr>
         <w:drawing>
           <wp:inline distT="0" distB="0" distL="0" distR="0" wp14:anchorId="340B47F8" wp14:editId="26448668">
-            <wp:extent cx="6096000" cy="5040594"/>
-            <wp:effectExtent l="76200" t="76200" r="133350" b="141605"/>
+            <wp:extent cx="7383908" cy="6105525"/>
+            <wp:effectExtent l="76200" t="76200" r="140970" b="123825"/>
             <wp:docPr id="1" name="Image 1"/>
             <wp:cNvGraphicFramePr>
               <a:graphicFrameLocks xmlns:a="http://schemas.openxmlformats.org/drawingml/2006/main" noChangeAspect="1"/>
@@ -40,7 +40,7 @@
                   <pic:spPr bwMode="auto">
                     <a:xfrm>
                       <a:off x="0" y="0"/>
-                      <a:ext cx="6114378" cy="5055790"/>
+                      <a:ext cx="7426432" cy="6140687"/>
                     </a:xfrm>
                     <a:prstGeom prst="rect">
                       <a:avLst/>
@@ -74,15 +74,11 @@
     </w:p>
     <w:p>
       <w:r>
+        <w:rPr>
+          <w:lang w:val="en-GB"/>
+        </w:rPr>
         <w:br w:type="page"/>
       </w:r>
-    </w:p>
-    <w:p>
-      <w:pPr>
-        <w:rPr>
-          <w:lang w:val="en-GB"/>
-        </w:rPr>
-      </w:pPr>
       <w:r>
         <w:rPr>
           <w:lang w:val="en-GB"/>
@@ -130,13 +126,16 @@
         <w:tblLook w:val="04A0" w:firstRow="1" w:lastRow="0" w:firstColumn="1" w:lastColumn="0" w:noHBand="0" w:noVBand="1"/>
       </w:tblPr>
       <w:tblGrid>
-        <w:gridCol w:w="4526"/>
-        <w:gridCol w:w="4536"/>
+        <w:gridCol w:w="6649"/>
+        <w:gridCol w:w="6657"/>
       </w:tblGrid>
       <w:tr>
+        <w:trPr>
+          <w:trHeight w:val="4858"/>
+        </w:trPr>
         <w:tc>
           <w:tcPr>
-            <w:tcW w:w="4531" w:type="dxa"/>
+            <w:tcW w:w="6649" w:type="dxa"/>
           </w:tcPr>
           <w:p>
             <w:pPr>
@@ -158,8 +157,8 @@
               </w:rPr>
               <w:drawing>
                 <wp:inline distT="0" distB="0" distL="0" distR="0" wp14:anchorId="4C3EE516" wp14:editId="650A4344">
-                  <wp:extent cx="2705100" cy="2028825"/>
-                  <wp:effectExtent l="0" t="0" r="0" b="9525"/>
+                  <wp:extent cx="3867150" cy="2900363"/>
+                  <wp:effectExtent l="0" t="0" r="0" b="0"/>
                   <wp:docPr id="2" name="Image 2"/>
                   <wp:cNvGraphicFramePr>
                     <a:graphicFrameLocks xmlns:a="http://schemas.openxmlformats.org/drawingml/2006/main" noChangeAspect="1"/>
@@ -179,7 +178,7 @@
                         <pic:spPr bwMode="auto">
                           <a:xfrm>
                             <a:off x="0" y="0"/>
-                            <a:ext cx="2717576" cy="2038182"/>
+                            <a:ext cx="3889402" cy="2917052"/>
                           </a:xfrm>
                           <a:prstGeom prst="rect">
                             <a:avLst/>
@@ -203,7 +202,7 @@
         </w:tc>
         <w:tc>
           <w:tcPr>
-            <w:tcW w:w="4531" w:type="dxa"/>
+            <w:tcW w:w="6657" w:type="dxa"/>
           </w:tcPr>
           <w:p>
             <w:pPr>
@@ -225,8 +224,8 @@
               </w:rPr>
               <w:drawing>
                 <wp:inline distT="0" distB="0" distL="0" distR="0" wp14:anchorId="01FD98C6" wp14:editId="64E6C46B">
-                  <wp:extent cx="2735453" cy="2047875"/>
-                  <wp:effectExtent l="0" t="0" r="8255" b="0"/>
+                  <wp:extent cx="3873740" cy="2900045"/>
+                  <wp:effectExtent l="0" t="0" r="0" b="0"/>
                   <wp:docPr id="3" name="Image 3"/>
                   <wp:cNvGraphicFramePr>
                     <a:graphicFrameLocks xmlns:a="http://schemas.openxmlformats.org/drawingml/2006/main" noChangeAspect="1"/>
@@ -246,7 +245,7 @@
                         <pic:spPr bwMode="auto">
                           <a:xfrm>
                             <a:off x="0" y="0"/>
-                            <a:ext cx="2756510" cy="2063639"/>
+                            <a:ext cx="3910034" cy="2927216"/>
                           </a:xfrm>
                           <a:prstGeom prst="rect">
                             <a:avLst/>
@@ -270,9 +269,12 @@
         </w:tc>
       </w:tr>
       <w:tr>
+        <w:trPr>
+          <w:trHeight w:val="4775"/>
+        </w:trPr>
         <w:tc>
           <w:tcPr>
-            <w:tcW w:w="4531" w:type="dxa"/>
+            <w:tcW w:w="6649" w:type="dxa"/>
           </w:tcPr>
           <w:p>
             <w:pPr>
@@ -294,8 +296,8 @@
               </w:rPr>
               <w:drawing>
                 <wp:inline distT="0" distB="0" distL="0" distR="0" wp14:anchorId="669E6ED4" wp14:editId="4430F1D6">
-                  <wp:extent cx="2676525" cy="2010367"/>
-                  <wp:effectExtent l="0" t="0" r="0" b="9525"/>
+                  <wp:extent cx="3800475" cy="2854578"/>
+                  <wp:effectExtent l="0" t="0" r="0" b="3175"/>
                   <wp:docPr id="4" name="Image 4"/>
                   <wp:cNvGraphicFramePr>
                     <a:graphicFrameLocks xmlns:a="http://schemas.openxmlformats.org/drawingml/2006/main" noChangeAspect="1"/>
@@ -315,7 +317,7 @@
                         <pic:spPr bwMode="auto">
                           <a:xfrm>
                             <a:off x="0" y="0"/>
-                            <a:ext cx="2693063" cy="2022789"/>
+                            <a:ext cx="3843676" cy="2887027"/>
                           </a:xfrm>
                           <a:prstGeom prst="rect">
                             <a:avLst/>
@@ -339,7 +341,7 @@
         </w:tc>
         <w:tc>
           <w:tcPr>
-            <w:tcW w:w="4531" w:type="dxa"/>
+            <w:tcW w:w="6657" w:type="dxa"/>
           </w:tcPr>
           <w:p>
             <w:pPr>
@@ -361,8 +363,8 @@
               </w:rPr>
               <w:drawing>
                 <wp:inline distT="0" distB="0" distL="0" distR="0" wp14:anchorId="0E18BCF2" wp14:editId="3EFAC22B">
-                  <wp:extent cx="2602423" cy="1981200"/>
-                  <wp:effectExtent l="0" t="0" r="7620" b="0"/>
+                  <wp:extent cx="3791030" cy="2886075"/>
+                  <wp:effectExtent l="0" t="0" r="0" b="0"/>
                   <wp:docPr id="5" name="Image 5"/>
                   <wp:cNvGraphicFramePr>
                     <a:graphicFrameLocks xmlns:a="http://schemas.openxmlformats.org/drawingml/2006/main" noChangeAspect="1"/>
@@ -382,7 +384,7 @@
                         <pic:spPr bwMode="auto">
                           <a:xfrm>
                             <a:off x="0" y="0"/>
-                            <a:ext cx="2643876" cy="2012758"/>
+                            <a:ext cx="3868414" cy="2944986"/>
                           </a:xfrm>
                           <a:prstGeom prst="rect">
                             <a:avLst/>
@@ -409,32 +411,21 @@
     <w:p/>
     <w:p>
       <w:r>
-        <w:br w:type="page"/>
+        <w:rPr>
+          <w:noProof/>
+        </w:rPr>
+        <w:t>Perplexity = 20.0 (Model iterations : 500, tSNE : 1500)</w:t>
       </w:r>
     </w:p>
     <w:p>
-      <w:pPr>
-        <w:rPr>
-          <w:noProof/>
-        </w:rPr>
-      </w:pPr>
-      <w:r>
-        <w:rPr>
-          <w:noProof/>
-        </w:rPr>
-        <w:lastRenderedPageBreak/>
-        <w:t>Perplexity = 20.0 (Model iterations : 500, tSNE : 1500)</w:t>
-      </w:r>
-    </w:p>
-    <w:p>
       <w:r>
         <w:rPr>
           <w:noProof/>
         </w:rPr>
         <w:drawing>
           <wp:inline distT="0" distB="0" distL="0" distR="0" wp14:anchorId="699A3E14" wp14:editId="2B6102B8">
-            <wp:extent cx="6389034" cy="3200400"/>
-            <wp:effectExtent l="76200" t="76200" r="126365" b="133350"/>
+            <wp:extent cx="9705975" cy="4861924"/>
+            <wp:effectExtent l="76200" t="76200" r="123825" b="129540"/>
             <wp:docPr id="6" name="Image 6"/>
             <wp:cNvGraphicFramePr>
               <a:graphicFrameLocks xmlns:a="http://schemas.openxmlformats.org/drawingml/2006/main" noChangeAspect="1"/>
@@ -454,7 +445,7 @@
                   <pic:spPr bwMode="auto">
                     <a:xfrm>
                       <a:off x="0" y="0"/>
-                      <a:ext cx="6440405" cy="3226133"/>
+                      <a:ext cx="9791005" cy="4904517"/>
                     </a:xfrm>
                     <a:prstGeom prst="rect">
                       <a:avLst/>
@@ -496,32 +487,32 @@
         <w:rPr>
           <w:noProof/>
         </w:rPr>
-        <w:t xml:space="preserve">Perplexity = </w:t>
-      </w:r>
-      <w:r>
-        <w:rPr>
-          <w:noProof/>
-        </w:rPr>
-        <w:t>5</w:t>
-      </w:r>
-      <w:bookmarkStart w:id="0" w:name="_GoBack"/>
-      <w:bookmarkEnd w:id="0"/>
-      <w:r>
-        <w:rPr>
-          <w:noProof/>
-        </w:rPr>
-        <w:t>.0 (Model iterations : 500, tSNE : 1500)</w:t>
+        <w:br w:type="page"/>
       </w:r>
     </w:p>
     <w:p>
+      <w:pPr>
+        <w:rPr>
+          <w:noProof/>
+        </w:rPr>
+      </w:pPr>
+      <w:r>
+        <w:rPr>
+          <w:noProof/>
+        </w:rPr>
+        <w:lastRenderedPageBreak/>
+        <w:t>Perplexity = 5.0 (Model iterations : 500, tSNE : 1500)</w:t>
+      </w:r>
+    </w:p>
+    <w:p>
       <w:r>
         <w:rPr>
           <w:noProof/>
         </w:rPr>
         <w:drawing>
           <wp:inline distT="0" distB="0" distL="0" distR="0" wp14:anchorId="64DDA91D" wp14:editId="79629D3C">
-            <wp:extent cx="6401089" cy="3152775"/>
-            <wp:effectExtent l="76200" t="76200" r="133350" b="123825"/>
+            <wp:extent cx="9766014" cy="4810125"/>
+            <wp:effectExtent l="76200" t="76200" r="140335" b="123825"/>
             <wp:docPr id="7" name="Image 7"/>
             <wp:cNvGraphicFramePr>
               <a:graphicFrameLocks xmlns:a="http://schemas.openxmlformats.org/drawingml/2006/main" noChangeAspect="1"/>
@@ -541,7 +532,7 @@
                   <pic:spPr bwMode="auto">
                     <a:xfrm>
                       <a:off x="0" y="0"/>
-                      <a:ext cx="6414045" cy="3159156"/>
+                      <a:ext cx="9793096" cy="4823464"/>
                     </a:xfrm>
                     <a:prstGeom prst="rect">
                       <a:avLst/>
@@ -573,9 +564,201 @@
         </w:drawing>
       </w:r>
     </w:p>
+    <w:p>
+      <w:r>
+        <w:br w:type="page"/>
+      </w:r>
+    </w:p>
+    <w:p>
+      <w:pPr>
+        <w:rPr>
+          <w:noProof/>
+        </w:rPr>
+      </w:pPr>
+      <w:r>
+        <w:rPr>
+          <w:noProof/>
+        </w:rPr>
+        <w:lastRenderedPageBreak/>
+        <w:t xml:space="preserve">Perplexity = </w:t>
+      </w:r>
+      <w:r>
+        <w:rPr>
+          <w:noProof/>
+        </w:rPr>
+        <w:t>5</w:t>
+      </w:r>
+      <w:r>
+        <w:rPr>
+          <w:noProof/>
+        </w:rPr>
+        <w:t xml:space="preserve">.0 (Model iterations : </w:t>
+      </w:r>
+      <w:r>
+        <w:rPr>
+          <w:noProof/>
+        </w:rPr>
+        <w:t>3</w:t>
+      </w:r>
+      <w:r>
+        <w:rPr>
+          <w:noProof/>
+        </w:rPr>
+        <w:t>00, tSNE : 1500)</w:t>
+      </w:r>
+    </w:p>
+    <w:p>
+      <w:pPr>
+        <w:rPr>
+          <w:noProof/>
+        </w:rPr>
+      </w:pPr>
+      <w:r>
+        <w:rPr>
+          <w:noProof/>
+        </w:rPr>
+        <w:drawing>
+          <wp:inline distT="0" distB="0" distL="0" distR="0" wp14:anchorId="4BA87AA8" wp14:editId="54ED5479">
+            <wp:extent cx="9872980" cy="4979983"/>
+            <wp:effectExtent l="76200" t="76200" r="128270" b="125730"/>
+            <wp:docPr id="9" name="Image 9"/>
+            <wp:cNvGraphicFramePr>
+              <a:graphicFrameLocks xmlns:a="http://schemas.openxmlformats.org/drawingml/2006/main" noChangeAspect="1"/>
+            </wp:cNvGraphicFramePr>
+            <a:graphic xmlns:a="http://schemas.openxmlformats.org/drawingml/2006/main">
+              <a:graphicData uri="http://schemas.openxmlformats.org/drawingml/2006/picture">
+                <pic:pic xmlns:pic="http://schemas.openxmlformats.org/drawingml/2006/picture">
+                  <pic:nvPicPr>
+                    <pic:cNvPr id="1" name=""/>
+                    <pic:cNvPicPr/>
+                  </pic:nvPicPr>
+                  <pic:blipFill rotWithShape="1">
+                    <a:blip r:embed="rId13"/>
+                    <a:srcRect l="9450" t="9703" r="2098" b="10939"/>
+                    <a:stretch/>
+                  </pic:blipFill>
+                  <pic:spPr bwMode="auto">
+                    <a:xfrm>
+                      <a:off x="0" y="0"/>
+                      <a:ext cx="9898646" cy="4992929"/>
+                    </a:xfrm>
+                    <a:prstGeom prst="rect">
+                      <a:avLst/>
+                    </a:prstGeom>
+                    <a:ln w="38100" cap="sq">
+                      <a:solidFill>
+                        <a:srgbClr val="000000"/>
+                      </a:solidFill>
+                      <a:prstDash val="solid"/>
+                      <a:miter lim="800000"/>
+                    </a:ln>
+                    <a:effectLst>
+                      <a:outerShdw blurRad="50800" dist="38100" dir="2700000" algn="tl" rotWithShape="0">
+                        <a:srgbClr val="000000">
+                          <a:alpha val="43000"/>
+                        </a:srgbClr>
+                      </a:outerShdw>
+                    </a:effectLst>
+                    <a:extLst>
+                      <a:ext uri="{53640926-AAD7-44D8-BBD7-CCE9431645EC}">
+                        <a14:shadowObscured xmlns:a14="http://schemas.microsoft.com/office/drawing/2010/main"/>
+                      </a:ext>
+                    </a:extLst>
+                  </pic:spPr>
+                </pic:pic>
+              </a:graphicData>
+            </a:graphic>
+          </wp:inline>
+        </w:drawing>
+      </w:r>
+    </w:p>
+    <w:p>
+      <w:pPr>
+        <w:rPr>
+          <w:noProof/>
+        </w:rPr>
+      </w:pPr>
+      <w:r>
+        <w:rPr>
+          <w:noProof/>
+        </w:rPr>
+        <w:br w:type="page"/>
+      </w:r>
+    </w:p>
+    <w:p>
+      <w:r>
+        <w:rPr>
+          <w:noProof/>
+        </w:rPr>
+        <w:lastRenderedPageBreak/>
+        <w:t>Perplexity = 30.0 (Model iterations : 300, tSNE : 1500)</w:t>
+      </w:r>
+    </w:p>
+    <w:p>
+      <w:r>
+        <w:rPr>
+          <w:noProof/>
+        </w:rPr>
+        <w:drawing>
+          <wp:inline distT="0" distB="0" distL="0" distR="0" wp14:anchorId="4F89E41E" wp14:editId="6A234CFC">
+            <wp:extent cx="9780270" cy="4857750"/>
+            <wp:effectExtent l="76200" t="76200" r="125730" b="133350"/>
+            <wp:docPr id="8" name="Image 8"/>
+            <wp:cNvGraphicFramePr>
+              <a:graphicFrameLocks xmlns:a="http://schemas.openxmlformats.org/drawingml/2006/main" noChangeAspect="1"/>
+            </wp:cNvGraphicFramePr>
+            <a:graphic xmlns:a="http://schemas.openxmlformats.org/drawingml/2006/main">
+              <a:graphicData uri="http://schemas.openxmlformats.org/drawingml/2006/picture">
+                <pic:pic xmlns:pic="http://schemas.openxmlformats.org/drawingml/2006/picture">
+                  <pic:nvPicPr>
+                    <pic:cNvPr id="1" name=""/>
+                    <pic:cNvPicPr/>
+                  </pic:nvPicPr>
+                  <pic:blipFill rotWithShape="1">
+                    <a:blip r:embed="rId14"/>
+                    <a:srcRect l="9547" t="10396" r="2195" b="11632"/>
+                    <a:stretch/>
+                  </pic:blipFill>
+                  <pic:spPr bwMode="auto">
+                    <a:xfrm>
+                      <a:off x="0" y="0"/>
+                      <a:ext cx="9787850" cy="4861515"/>
+                    </a:xfrm>
+                    <a:prstGeom prst="rect">
+                      <a:avLst/>
+                    </a:prstGeom>
+                    <a:ln w="38100" cap="sq">
+                      <a:solidFill>
+                        <a:srgbClr val="000000"/>
+                      </a:solidFill>
+                      <a:prstDash val="solid"/>
+                      <a:miter lim="800000"/>
+                    </a:ln>
+                    <a:effectLst>
+                      <a:outerShdw blurRad="50800" dist="38100" dir="2700000" algn="tl" rotWithShape="0">
+                        <a:srgbClr val="000000">
+                          <a:alpha val="43000"/>
+                        </a:srgbClr>
+                      </a:outerShdw>
+                    </a:effectLst>
+                    <a:extLst>
+                      <a:ext uri="{53640926-AAD7-44D8-BBD7-CCE9431645EC}">
+                        <a14:shadowObscured xmlns:a14="http://schemas.microsoft.com/office/drawing/2010/main"/>
+                      </a:ext>
+                    </a:extLst>
+                  </pic:spPr>
+                </pic:pic>
+              </a:graphicData>
+            </a:graphic>
+          </wp:inline>
+        </w:drawing>
+      </w:r>
+      <w:bookmarkStart w:id="0" w:name="_GoBack"/>
+      <w:bookmarkEnd w:id="0"/>
+    </w:p>
     <w:sectPr>
-      <w:pgSz w:w="11906" w:h="16838"/>
-      <w:pgMar w:top="1417" w:right="1417" w:bottom="1417" w:left="1417" w:header="708" w:footer="708" w:gutter="0"/>
+      <w:pgSz w:w="16838" w:h="11906" w:orient="landscape"/>
+      <w:pgMar w:top="720" w:right="720" w:bottom="720" w:left="720" w:header="708" w:footer="708" w:gutter="0"/>
       <w:cols w:space="708"/>
       <w:docGrid w:linePitch="360"/>
     </w:sectPr>

</xml_diff>

<commit_message>
Made the plot interactive for single user representation by adding event handlers to display annotations
</commit_message>
<xml_diff>
--- a/tsne graphs.docx
+++ b/tsne graphs.docx
@@ -3,19 +3,31 @@
 <w:document xmlns:wpc="http://schemas.microsoft.com/office/word/2010/wordprocessingCanvas" xmlns:cx="http://schemas.microsoft.com/office/drawing/2014/chartex" xmlns:cx1="http://schemas.microsoft.com/office/drawing/2015/9/8/chartex" xmlns:cx2="http://schemas.microsoft.com/office/drawing/2015/10/21/chartex" xmlns:cx3="http://schemas.microsoft.com/office/drawing/2016/5/9/chartex" xmlns:cx4="http://schemas.microsoft.com/office/drawing/2016/5/10/chartex" xmlns:cx5="http://schemas.microsoft.com/office/drawing/2016/5/11/chartex" xmlns:cx6="http://schemas.microsoft.com/office/drawing/2016/5/12/chartex" xmlns:cx7="http://schemas.microsoft.com/office/drawing/2016/5/13/chartex" xmlns:cx8="http://schemas.microsoft.com/office/drawing/2016/5/14/chartex" xmlns:mc="http://schemas.openxmlformats.org/markup-compatibility/2006" xmlns:aink="http://schemas.microsoft.com/office/drawing/2016/ink" xmlns:am3d="http://schemas.microsoft.com/office/drawing/2017/model3d" xmlns:o="urn:schemas-microsoft-com:office:office" xmlns:r="http://schemas.openxmlformats.org/officeDocument/2006/relationships" xmlns:m="http://schemas.openxmlformats.org/officeDocument/2006/math" xmlns:v="urn:schemas-microsoft-com:vml" xmlns:wp14="http://schemas.microsoft.com/office/word/2010/wordprocessingDrawing" xmlns:wp="http://schemas.openxmlformats.org/drawingml/2006/wordprocessingDrawing" xmlns:w10="urn:schemas-microsoft-com:office:word" xmlns:w="http://schemas.openxmlformats.org/wordprocessingml/2006/main" xmlns:w14="http://schemas.microsoft.com/office/word/2010/wordml" xmlns:w15="http://schemas.microsoft.com/office/word/2012/wordml" xmlns:w16cid="http://schemas.microsoft.com/office/word/2016/wordml/cid" xmlns:w16se="http://schemas.microsoft.com/office/word/2015/wordml/symex" xmlns:wpg="http://schemas.microsoft.com/office/word/2010/wordprocessingGroup" xmlns:wpi="http://schemas.microsoft.com/office/word/2010/wordprocessingInk" xmlns:wne="http://schemas.microsoft.com/office/word/2006/wordml" xmlns:wps="http://schemas.microsoft.com/office/word/2010/wordprocessingShape" mc:Ignorable="w14 w15 w16se w16cid wp14">
   <w:body>
     <w:p>
+      <w:pPr>
+        <w:rPr>
+          <w:lang w:val="en-GB"/>
+        </w:rPr>
+      </w:pPr>
       <w:hyperlink r:id="rId4" w:history="1">
         <w:r>
           <w:rPr>
             <w:rStyle w:val="Lienhypertexte"/>
+            <w:lang w:val="en-GB"/>
           </w:rPr>
           <w:t>https://medium.com/@gabrieltseng/clustering-and-collaborative-filtering-visualizing-clusters-using-t-sne-f9718e7491e6</w:t>
         </w:r>
       </w:hyperlink>
     </w:p>
     <w:p>
-      <w:r>
-        <w:rPr>
-          <w:noProof/>
+      <w:pPr>
+        <w:rPr>
+          <w:lang w:val="en-GB"/>
+        </w:rPr>
+      </w:pPr>
+      <w:r>
+        <w:rPr>
+          <w:noProof/>
+          <w:lang w:val="en-GB"/>
         </w:rPr>
         <w:drawing>
           <wp:inline distT="0" distB="0" distL="0" distR="0" wp14:anchorId="340B47F8" wp14:editId="26448668">
@@ -73,6 +85,11 @@
       </w:r>
     </w:p>
     <w:p>
+      <w:pPr>
+        <w:rPr>
+          <w:lang w:val="en-GB"/>
+        </w:rPr>
+      </w:pPr>
       <w:r>
         <w:rPr>
           <w:lang w:val="en-GB"/>
@@ -84,36 +101,13 @@
           <w:lang w:val="en-GB"/>
         </w:rPr>
         <w:lastRenderedPageBreak/>
-        <w:t>“</w:t>
-      </w:r>
-      <w:r>
-        <w:rPr>
-          <w:lang w:val="en-GB"/>
-        </w:rPr>
-        <w:t>The perplexity can be interpreted as a smooth measure of the effective number of neighbo</w:t>
-      </w:r>
-      <w:r>
-        <w:rPr>
-          <w:lang w:val="en-GB"/>
-        </w:rPr>
-        <w:t>u</w:t>
-      </w:r>
-      <w:r>
-        <w:rPr>
-          <w:lang w:val="en-GB"/>
-        </w:rPr>
-        <w:t>rs. The performance of SNE is fairly robust to changes in the perplexity, and typical values are between 5 and 50</w:t>
-      </w:r>
-      <w:r>
-        <w:rPr>
-          <w:lang w:val="en-GB"/>
-        </w:rPr>
-        <w:t xml:space="preserve">.” </w:t>
+        <w:t xml:space="preserve">“The perplexity can be interpreted as a smooth measure of the effective number of neighbours. The performance of SNE is fairly robust to changes in the perplexity, and typical values are between 5 and 50.” </w:t>
       </w:r>
       <w:hyperlink r:id="rId6" w:history="1">
         <w:r>
           <w:rPr>
             <w:rStyle w:val="Lienhypertexte"/>
+            <w:lang w:val="en-GB"/>
           </w:rPr>
           <w:t>http://www.jmlr.org/papers/volume9/vandermaaten08a/vandermaaten08a.pdf</w:t>
         </w:r>
@@ -141,19 +135,27 @@
             <w:pPr>
               <w:rPr>
                 <w:noProof/>
+                <w:lang w:val="en-GB"/>
               </w:rPr>
             </w:pPr>
             <w:r>
               <w:rPr>
                 <w:noProof/>
+                <w:lang w:val="en-GB"/>
               </w:rPr>
               <w:t>Perplexity = 5</w:t>
             </w:r>
           </w:p>
           <w:p>
+            <w:pPr>
+              <w:rPr>
+                <w:lang w:val="en-GB"/>
+              </w:rPr>
+            </w:pPr>
             <w:r>
               <w:rPr>
                 <w:noProof/>
+                <w:lang w:val="en-GB"/>
               </w:rPr>
               <w:drawing>
                 <wp:inline distT="0" distB="0" distL="0" distR="0" wp14:anchorId="4C3EE516" wp14:editId="650A4344">
@@ -208,19 +210,27 @@
             <w:pPr>
               <w:rPr>
                 <w:noProof/>
+                <w:lang w:val="en-GB"/>
               </w:rPr>
             </w:pPr>
             <w:r>
               <w:rPr>
                 <w:noProof/>
+                <w:lang w:val="en-GB"/>
               </w:rPr>
               <w:t>Perplexity = 30</w:t>
             </w:r>
           </w:p>
           <w:p>
+            <w:pPr>
+              <w:rPr>
+                <w:lang w:val="en-GB"/>
+              </w:rPr>
+            </w:pPr>
             <w:r>
               <w:rPr>
                 <w:noProof/>
+                <w:lang w:val="en-GB"/>
               </w:rPr>
               <w:drawing>
                 <wp:inline distT="0" distB="0" distL="0" distR="0" wp14:anchorId="01FD98C6" wp14:editId="64E6C46B">
@@ -280,19 +290,27 @@
             <w:pPr>
               <w:rPr>
                 <w:noProof/>
+                <w:lang w:val="en-GB"/>
               </w:rPr>
             </w:pPr>
             <w:r>
               <w:rPr>
                 <w:noProof/>
+                <w:lang w:val="en-GB"/>
               </w:rPr>
               <w:t>Perplexity = 50</w:t>
             </w:r>
           </w:p>
           <w:p>
+            <w:pPr>
+              <w:rPr>
+                <w:lang w:val="en-GB"/>
+              </w:rPr>
+            </w:pPr>
             <w:r>
               <w:rPr>
                 <w:noProof/>
+                <w:lang w:val="en-GB"/>
               </w:rPr>
               <w:drawing>
                 <wp:inline distT="0" distB="0" distL="0" distR="0" wp14:anchorId="669E6ED4" wp14:editId="4430F1D6">
@@ -347,19 +365,27 @@
             <w:pPr>
               <w:rPr>
                 <w:noProof/>
+                <w:lang w:val="en-GB"/>
               </w:rPr>
             </w:pPr>
             <w:r>
               <w:rPr>
                 <w:noProof/>
+                <w:lang w:val="en-GB"/>
               </w:rPr>
               <w:t>Perplexity = 100</w:t>
             </w:r>
           </w:p>
           <w:p>
+            <w:pPr>
+              <w:rPr>
+                <w:lang w:val="en-GB"/>
+              </w:rPr>
+            </w:pPr>
             <w:r>
               <w:rPr>
                 <w:noProof/>
+                <w:lang w:val="en-GB"/>
               </w:rPr>
               <w:drawing>
                 <wp:inline distT="0" distB="0" distL="0" distR="0" wp14:anchorId="0E18BCF2" wp14:editId="3EFAC22B">
@@ -408,19 +434,37 @@
         </w:tc>
       </w:tr>
     </w:tbl>
-    <w:p/>
     <w:p>
-      <w:r>
-        <w:rPr>
-          <w:noProof/>
-        </w:rPr>
-        <w:t>Perplexity = 20.0 (Model iterations : 500, tSNE : 1500)</w:t>
-      </w:r>
+      <w:pPr>
+        <w:rPr>
+          <w:lang w:val="en-GB"/>
+        </w:rPr>
+      </w:pPr>
     </w:p>
     <w:p>
-      <w:r>
-        <w:rPr>
-          <w:noProof/>
+      <w:pPr>
+        <w:rPr>
+          <w:lang w:val="en-GB"/>
+        </w:rPr>
+      </w:pPr>
+      <w:r>
+        <w:rPr>
+          <w:noProof/>
+          <w:lang w:val="en-GB"/>
+        </w:rPr>
+        <w:t>Perplexity = 20.0 (Model iterations : 500, tSNE : 1500)</w:t>
+      </w:r>
+    </w:p>
+    <w:p>
+      <w:pPr>
+        <w:rPr>
+          <w:lang w:val="en-GB"/>
+        </w:rPr>
+      </w:pPr>
+      <w:r>
+        <w:rPr>
+          <w:noProof/>
+          <w:lang w:val="en-GB"/>
         </w:rPr>
         <w:drawing>
           <wp:inline distT="0" distB="0" distL="0" distR="0" wp14:anchorId="699A3E14" wp14:editId="2B6102B8">
@@ -481,11 +525,13 @@
       <w:pPr>
         <w:rPr>
           <w:noProof/>
-        </w:rPr>
-      </w:pPr>
-      <w:r>
-        <w:rPr>
-          <w:noProof/>
+          <w:lang w:val="en-GB"/>
+        </w:rPr>
+      </w:pPr>
+      <w:r>
+        <w:rPr>
+          <w:noProof/>
+          <w:lang w:val="en-GB"/>
         </w:rPr>
         <w:br w:type="page"/>
       </w:r>
@@ -494,20 +540,28 @@
       <w:pPr>
         <w:rPr>
           <w:noProof/>
-        </w:rPr>
-      </w:pPr>
-      <w:r>
-        <w:rPr>
-          <w:noProof/>
+          <w:lang w:val="en-GB"/>
+        </w:rPr>
+      </w:pPr>
+      <w:r>
+        <w:rPr>
+          <w:noProof/>
+          <w:lang w:val="en-GB"/>
         </w:rPr>
         <w:lastRenderedPageBreak/>
         <w:t>Perplexity = 5.0 (Model iterations : 500, tSNE : 1500)</w:t>
       </w:r>
     </w:p>
     <w:p>
-      <w:r>
-        <w:rPr>
-          <w:noProof/>
+      <w:pPr>
+        <w:rPr>
+          <w:lang w:val="en-GB"/>
+        </w:rPr>
+      </w:pPr>
+      <w:r>
+        <w:rPr>
+          <w:noProof/>
+          <w:lang w:val="en-GB"/>
         </w:rPr>
         <w:drawing>
           <wp:inline distT="0" distB="0" distL="0" distR="0" wp14:anchorId="64DDA91D" wp14:editId="79629D3C">
@@ -565,7 +619,15 @@
       </w:r>
     </w:p>
     <w:p>
-      <w:r>
+      <w:pPr>
+        <w:rPr>
+          <w:lang w:val="en-GB"/>
+        </w:rPr>
+      </w:pPr>
+      <w:r>
+        <w:rPr>
+          <w:lang w:val="en-GB"/>
+        </w:rPr>
         <w:br w:type="page"/>
       </w:r>
     </w:p>
@@ -573,11 +635,13 @@
       <w:pPr>
         <w:rPr>
           <w:noProof/>
-        </w:rPr>
-      </w:pPr>
-      <w:r>
-        <w:rPr>
-          <w:noProof/>
+          <w:lang w:val="en-GB"/>
+        </w:rPr>
+      </w:pPr>
+      <w:r>
+        <w:rPr>
+          <w:noProof/>
+          <w:lang w:val="en-GB"/>
         </w:rPr>
         <w:lastRenderedPageBreak/>
         <w:t xml:space="preserve">Perplexity = </w:t>
@@ -585,37 +649,29 @@
       <w:r>
         <w:rPr>
           <w:noProof/>
+          <w:lang w:val="en-GB"/>
         </w:rPr>
         <w:t>5</w:t>
       </w:r>
       <w:r>
         <w:rPr>
           <w:noProof/>
-        </w:rPr>
-        <w:t xml:space="preserve">.0 (Model iterations : </w:t>
-      </w:r>
-      <w:r>
-        <w:rPr>
-          <w:noProof/>
-        </w:rPr>
-        <w:t>3</w:t>
-      </w:r>
-      <w:r>
-        <w:rPr>
-          <w:noProof/>
-        </w:rPr>
-        <w:t>00, tSNE : 1500)</w:t>
+          <w:lang w:val="en-GB"/>
+        </w:rPr>
+        <w:t>.0 (Model iterations : 300, tSNE : 1500)</w:t>
       </w:r>
     </w:p>
     <w:p>
       <w:pPr>
         <w:rPr>
           <w:noProof/>
-        </w:rPr>
-      </w:pPr>
-      <w:r>
-        <w:rPr>
-          <w:noProof/>
+          <w:lang w:val="en-GB"/>
+        </w:rPr>
+      </w:pPr>
+      <w:r>
+        <w:rPr>
+          <w:noProof/>
+          <w:lang w:val="en-GB"/>
         </w:rPr>
         <w:drawing>
           <wp:inline distT="0" distB="0" distL="0" distR="0" wp14:anchorId="4BA87AA8" wp14:editId="54ED5479">
@@ -676,28 +732,42 @@
       <w:pPr>
         <w:rPr>
           <w:noProof/>
-        </w:rPr>
-      </w:pPr>
-      <w:r>
-        <w:rPr>
-          <w:noProof/>
+          <w:lang w:val="en-GB"/>
+        </w:rPr>
+      </w:pPr>
+      <w:r>
+        <w:rPr>
+          <w:noProof/>
+          <w:lang w:val="en-GB"/>
         </w:rPr>
         <w:br w:type="page"/>
       </w:r>
     </w:p>
     <w:p>
-      <w:r>
-        <w:rPr>
-          <w:noProof/>
+      <w:pPr>
+        <w:rPr>
+          <w:lang w:val="en-GB"/>
+        </w:rPr>
+      </w:pPr>
+      <w:r>
+        <w:rPr>
+          <w:noProof/>
+          <w:lang w:val="en-GB"/>
         </w:rPr>
         <w:lastRenderedPageBreak/>
         <w:t>Perplexity = 30.0 (Model iterations : 300, tSNE : 1500)</w:t>
       </w:r>
     </w:p>
     <w:p>
-      <w:r>
-        <w:rPr>
-          <w:noProof/>
+      <w:pPr>
+        <w:rPr>
+          <w:lang w:val="en-GB"/>
+        </w:rPr>
+      </w:pPr>
+      <w:r>
+        <w:rPr>
+          <w:noProof/>
+          <w:lang w:val="en-GB"/>
         </w:rPr>
         <w:drawing>
           <wp:inline distT="0" distB="0" distL="0" distR="0" wp14:anchorId="4F89E41E" wp14:editId="6A234CFC">
@@ -723,6 +793,116 @@
                     <a:xfrm>
                       <a:off x="0" y="0"/>
                       <a:ext cx="9787850" cy="4861515"/>
+                    </a:xfrm>
+                    <a:prstGeom prst="rect">
+                      <a:avLst/>
+                    </a:prstGeom>
+                    <a:ln w="38100" cap="sq">
+                      <a:solidFill>
+                        <a:srgbClr val="000000"/>
+                      </a:solidFill>
+                      <a:prstDash val="solid"/>
+                      <a:miter lim="800000"/>
+                    </a:ln>
+                    <a:effectLst>
+                      <a:outerShdw blurRad="50800" dist="38100" dir="2700000" algn="tl" rotWithShape="0">
+                        <a:srgbClr val="000000">
+                          <a:alpha val="43000"/>
+                        </a:srgbClr>
+                      </a:outerShdw>
+                    </a:effectLst>
+                    <a:extLst>
+                      <a:ext uri="{53640926-AAD7-44D8-BBD7-CCE9431645EC}">
+                        <a14:shadowObscured xmlns:a14="http://schemas.microsoft.com/office/drawing/2010/main"/>
+                      </a:ext>
+                    </a:extLst>
+                  </pic:spPr>
+                </pic:pic>
+              </a:graphicData>
+            </a:graphic>
+          </wp:inline>
+        </w:drawing>
+      </w:r>
+    </w:p>
+    <w:p>
+      <w:pPr>
+        <w:rPr>
+          <w:lang w:val="en-GB"/>
+        </w:rPr>
+      </w:pPr>
+      <w:r>
+        <w:rPr>
+          <w:lang w:val="en-GB"/>
+        </w:rPr>
+        <w:br w:type="page"/>
+      </w:r>
+    </w:p>
+    <w:p>
+      <w:pPr>
+        <w:rPr>
+          <w:lang w:val="en-GB"/>
+        </w:rPr>
+      </w:pPr>
+      <w:r>
+        <w:rPr>
+          <w:lang w:val="en-GB"/>
+        </w:rPr>
+        <w:lastRenderedPageBreak/>
+        <w:t>Single</w:t>
+      </w:r>
+      <w:r>
+        <w:rPr>
+          <w:lang w:val="en-GB"/>
+        </w:rPr>
+        <w:t>-</w:t>
+      </w:r>
+      <w:r>
+        <w:rPr>
+          <w:lang w:val="en-GB"/>
+        </w:rPr>
+        <w:t>User representation with</w:t>
+      </w:r>
+      <w:r>
+        <w:rPr>
+          <w:lang w:val="en-GB"/>
+        </w:rPr>
+        <w:t xml:space="preserve"> annotations: Example</w:t>
+      </w:r>
+    </w:p>
+    <w:p>
+      <w:pPr>
+        <w:rPr>
+          <w:lang w:val="en-GB"/>
+        </w:rPr>
+      </w:pPr>
+      <w:r>
+        <w:rPr>
+          <w:noProof/>
+        </w:rPr>
+        <w:drawing>
+          <wp:inline distT="0" distB="0" distL="0" distR="0" wp14:anchorId="0ADFC2C2" wp14:editId="5BF3D424">
+            <wp:extent cx="9620250" cy="4810125"/>
+            <wp:effectExtent l="76200" t="76200" r="133350" b="142875"/>
+            <wp:docPr id="10" name="Image 10"/>
+            <wp:cNvGraphicFramePr>
+              <a:graphicFrameLocks xmlns:a="http://schemas.openxmlformats.org/drawingml/2006/main" noChangeAspect="1"/>
+            </wp:cNvGraphicFramePr>
+            <a:graphic xmlns:a="http://schemas.openxmlformats.org/drawingml/2006/main">
+              <a:graphicData uri="http://schemas.openxmlformats.org/drawingml/2006/picture">
+                <pic:pic xmlns:pic="http://schemas.openxmlformats.org/drawingml/2006/picture">
+                  <pic:nvPicPr>
+                    <pic:cNvPr id="1" name=""/>
+                    <pic:cNvPicPr/>
+                  </pic:nvPicPr>
+                  <pic:blipFill rotWithShape="1">
+                    <a:blip r:embed="rId15"/>
+                    <a:srcRect l="9060" t="10396" r="1903" b="10420"/>
+                    <a:stretch/>
+                  </pic:blipFill>
+                  <pic:spPr bwMode="auto">
+                    <a:xfrm>
+                      <a:off x="0" y="0"/>
+                      <a:ext cx="9620250" cy="4810125"/>
                     </a:xfrm>
                     <a:prstGeom prst="rect">
                       <a:avLst/>

</xml_diff>

<commit_message>
Visualisation of N farthest points along with the closest points - optional
</commit_message>
<xml_diff>
--- a/tsne graphs.docx
+++ b/tsne graphs.docx
@@ -454,6 +454,13 @@
         </w:rPr>
         <w:t>Perplexity = 20.0 (Model iterations : 500, tSNE : 1500)</w:t>
       </w:r>
+      <w:r>
+        <w:rPr>
+          <w:noProof/>
+          <w:lang w:val="en-GB"/>
+        </w:rPr>
+        <w:t xml:space="preserve"> – Overall representation</w:t>
+      </w:r>
     </w:p>
     <w:p>
       <w:pPr>
@@ -551,6 +558,13 @@
         <w:lastRenderedPageBreak/>
         <w:t>Perplexity = 5.0 (Model iterations : 500, tSNE : 1500)</w:t>
       </w:r>
+      <w:r>
+        <w:rPr>
+          <w:noProof/>
+          <w:lang w:val="en-GB"/>
+        </w:rPr>
+        <w:t xml:space="preserve"> – Overall representation</w:t>
+      </w:r>
     </w:p>
     <w:p>
       <w:pPr>
@@ -634,7 +648,6 @@
     <w:p>
       <w:pPr>
         <w:rPr>
-          <w:noProof/>
           <w:lang w:val="en-GB"/>
         </w:rPr>
       </w:pPr>
@@ -659,6 +672,20 @@
           <w:lang w:val="en-GB"/>
         </w:rPr>
         <w:t>.0 (Model iterations : 300, tSNE : 1500)</w:t>
+      </w:r>
+      <w:r>
+        <w:rPr>
+          <w:noProof/>
+          <w:lang w:val="en-GB"/>
+        </w:rPr>
+        <w:t xml:space="preserve"> </w:t>
+      </w:r>
+      <w:r>
+        <w:rPr>
+          <w:noProof/>
+          <w:lang w:val="en-GB"/>
+        </w:rPr>
+        <w:t>– Single-user representation</w:t>
       </w:r>
     </w:p>
     <w:p>
@@ -757,6 +784,13 @@
         <w:lastRenderedPageBreak/>
         <w:t>Perplexity = 30.0 (Model iterations : 300, tSNE : 1500)</w:t>
       </w:r>
+      <w:r>
+        <w:rPr>
+          <w:noProof/>
+          <w:lang w:val="en-GB"/>
+        </w:rPr>
+        <w:t xml:space="preserve"> – Single-user representation</w:t>
+      </w:r>
     </w:p>
     <w:p>
       <w:pPr>
@@ -933,8 +967,201 @@
           </wp:inline>
         </w:drawing>
       </w:r>
+    </w:p>
+    <w:p>
+      <w:pPr>
+        <w:rPr>
+          <w:lang w:val="en-GB"/>
+        </w:rPr>
+      </w:pPr>
+      <w:r>
+        <w:rPr>
+          <w:lang w:val="en-GB"/>
+        </w:rPr>
+        <w:br w:type="page"/>
+      </w:r>
+    </w:p>
+    <w:p>
+      <w:pPr>
+        <w:rPr>
+          <w:noProof/>
+        </w:rPr>
+      </w:pPr>
+      <w:r>
+        <w:rPr>
+          <w:noProof/>
+          <w:lang w:val="en-GB"/>
+        </w:rPr>
+        <w:lastRenderedPageBreak/>
+        <w:t xml:space="preserve">Perplexity = </w:t>
+      </w:r>
+      <w:r>
+        <w:rPr>
+          <w:noProof/>
+          <w:lang w:val="en-GB"/>
+        </w:rPr>
+        <w:t>5</w:t>
+      </w:r>
+      <w:r>
+        <w:rPr>
+          <w:noProof/>
+          <w:lang w:val="en-GB"/>
+        </w:rPr>
+        <w:t>0.0 (Model iterations : 300, tSNE : 1500)</w:t>
+      </w:r>
+      <w:r>
+        <w:rPr>
+          <w:noProof/>
+          <w:lang w:val="en-GB"/>
+        </w:rPr>
+        <w:t xml:space="preserve"> – Single-user representation with 50 closest points:</w:t>
+      </w:r>
+      <w:r>
+        <w:rPr>
+          <w:noProof/>
+          <w:lang w:val="en-GB"/>
+        </w:rPr>
+        <w:t xml:space="preserve"> </w:t>
+      </w:r>
+    </w:p>
+    <w:p>
+      <w:pPr>
+        <w:rPr>
+          <w:noProof/>
+        </w:rPr>
+      </w:pPr>
+      <w:r>
+        <w:rPr>
+          <w:noProof/>
+        </w:rPr>
+        <w:drawing>
+          <wp:inline distT="0" distB="0" distL="0" distR="0" wp14:anchorId="40316F2D" wp14:editId="01457A79">
+            <wp:extent cx="8552174" cy="4219575"/>
+            <wp:effectExtent l="76200" t="76200" r="135255" b="123825"/>
+            <wp:docPr id="11" name="Image 11"/>
+            <wp:cNvGraphicFramePr>
+              <a:graphicFrameLocks xmlns:a="http://schemas.openxmlformats.org/drawingml/2006/main" noChangeAspect="1"/>
+            </wp:cNvGraphicFramePr>
+            <a:graphic xmlns:a="http://schemas.openxmlformats.org/drawingml/2006/main">
+              <a:graphicData uri="http://schemas.openxmlformats.org/drawingml/2006/picture">
+                <pic:pic xmlns:pic="http://schemas.openxmlformats.org/drawingml/2006/picture">
+                  <pic:nvPicPr>
+                    <pic:cNvPr id="1" name=""/>
+                    <pic:cNvPicPr/>
+                  </pic:nvPicPr>
+                  <pic:blipFill rotWithShape="1">
+                    <a:blip r:embed="rId16"/>
+                    <a:srcRect l="9352" t="10570" r="2196" b="11806"/>
+                    <a:stretch/>
+                  </pic:blipFill>
+                  <pic:spPr bwMode="auto">
+                    <a:xfrm>
+                      <a:off x="0" y="0"/>
+                      <a:ext cx="8609845" cy="4248030"/>
+                    </a:xfrm>
+                    <a:prstGeom prst="rect">
+                      <a:avLst/>
+                    </a:prstGeom>
+                    <a:ln w="38100" cap="sq">
+                      <a:solidFill>
+                        <a:srgbClr val="000000"/>
+                      </a:solidFill>
+                      <a:prstDash val="solid"/>
+                      <a:miter lim="800000"/>
+                    </a:ln>
+                    <a:effectLst>
+                      <a:outerShdw blurRad="50800" dist="38100" dir="2700000" algn="tl" rotWithShape="0">
+                        <a:srgbClr val="000000">
+                          <a:alpha val="43000"/>
+                        </a:srgbClr>
+                      </a:outerShdw>
+                    </a:effectLst>
+                    <a:extLst>
+                      <a:ext uri="{53640926-AAD7-44D8-BBD7-CCE9431645EC}">
+                        <a14:shadowObscured xmlns:a14="http://schemas.microsoft.com/office/drawing/2010/main"/>
+                      </a:ext>
+                    </a:extLst>
+                  </pic:spPr>
+                </pic:pic>
+              </a:graphicData>
+            </a:graphic>
+          </wp:inline>
+        </w:drawing>
+      </w:r>
       <w:bookmarkStart w:id="0" w:name="_GoBack"/>
       <w:bookmarkEnd w:id="0"/>
+    </w:p>
+    <w:p>
+      <w:pPr>
+        <w:rPr>
+          <w:lang w:val="en-GB"/>
+        </w:rPr>
+      </w:pPr>
+      <w:r>
+        <w:rPr>
+          <w:noProof/>
+        </w:rPr>
+        <w:drawing>
+          <wp:inline distT="0" distB="0" distL="0" distR="0" wp14:anchorId="5FBAC5CA" wp14:editId="5CD35B0A">
+            <wp:extent cx="2695575" cy="1557268"/>
+            <wp:effectExtent l="76200" t="76200" r="123825" b="138430"/>
+            <wp:docPr id="12" name="Image 12"/>
+            <wp:cNvGraphicFramePr>
+              <a:graphicFrameLocks xmlns:a="http://schemas.openxmlformats.org/drawingml/2006/main" noChangeAspect="1"/>
+            </wp:cNvGraphicFramePr>
+            <a:graphic xmlns:a="http://schemas.openxmlformats.org/drawingml/2006/main">
+              <a:graphicData uri="http://schemas.openxmlformats.org/drawingml/2006/picture">
+                <pic:pic xmlns:pic="http://schemas.openxmlformats.org/drawingml/2006/picture">
+                  <pic:nvPicPr>
+                    <pic:cNvPr id="1" name=""/>
+                    <pic:cNvPicPr/>
+                  </pic:nvPicPr>
+                  <pic:blipFill rotWithShape="1">
+                    <a:blip r:embed="rId17"/>
+                    <a:srcRect l="8378" t="62550" r="58404" b="3315"/>
+                    <a:stretch/>
+                  </pic:blipFill>
+                  <pic:spPr bwMode="auto">
+                    <a:xfrm>
+                      <a:off x="0" y="0"/>
+                      <a:ext cx="2713471" cy="1567607"/>
+                    </a:xfrm>
+                    <a:prstGeom prst="rect">
+                      <a:avLst/>
+                    </a:prstGeom>
+                    <a:ln w="38100" cap="sq">
+                      <a:solidFill>
+                        <a:srgbClr val="000000"/>
+                      </a:solidFill>
+                      <a:prstDash val="solid"/>
+                      <a:miter lim="800000"/>
+                    </a:ln>
+                    <a:effectLst>
+                      <a:outerShdw blurRad="50800" dist="38100" dir="2700000" algn="tl" rotWithShape="0">
+                        <a:srgbClr val="000000">
+                          <a:alpha val="43000"/>
+                        </a:srgbClr>
+                      </a:outerShdw>
+                    </a:effectLst>
+                    <a:extLst>
+                      <a:ext uri="{53640926-AAD7-44D8-BBD7-CCE9431645EC}">
+                        <a14:shadowObscured xmlns:a14="http://schemas.microsoft.com/office/drawing/2010/main"/>
+                      </a:ext>
+                    </a:extLst>
+                  </pic:spPr>
+                </pic:pic>
+              </a:graphicData>
+            </a:graphic>
+          </wp:inline>
+        </w:drawing>
+      </w:r>
+    </w:p>
+    <w:p>
+      <w:pPr>
+        <w:rPr>
+          <w:lang w:val="en-GB"/>
+        </w:rPr>
+      </w:pPr>
     </w:p>
     <w:sectPr>
       <w:pgSz w:w="16838" w:h="11906" w:orient="landscape"/>
@@ -963,7 +1190,7 @@
       </w:pPr>
     </w:pPrDefault>
   </w:docDefaults>
-  <w:latentStyles w:defLockedState="0" w:defUIPriority="99" w:defSemiHidden="0" w:defUnhideWhenUsed="0" w:defQFormat="0" w:count="377">
+  <w:latentStyles w:defLockedState="0" w:defUIPriority="99" w:defSemiHidden="0" w:defUnhideWhenUsed="0" w:defQFormat="0" w:count="376">
     <w:lsdException w:name="Normal" w:uiPriority="0" w:qFormat="1"/>
     <w:lsdException w:name="heading 1" w:uiPriority="9" w:qFormat="1"/>
     <w:lsdException w:name="heading 2" w:semiHidden="1" w:uiPriority="9" w:unhideWhenUsed="1" w:qFormat="1"/>
@@ -1340,7 +1567,6 @@
     <w:lsdException w:name="Hashtag" w:semiHidden="1" w:unhideWhenUsed="1"/>
     <w:lsdException w:name="Unresolved Mention" w:semiHidden="1" w:unhideWhenUsed="1"/>
     <w:lsdException w:name="Smart Link" w:semiHidden="1" w:unhideWhenUsed="1"/>
-    <w:lsdException w:name="Smart Link Error" w:semiHidden="1" w:unhideWhenUsed="1"/>
   </w:latentStyles>
   <w:style w:type="paragraph" w:default="1" w:styleId="Normal">
     <w:name w:val="Normal"/>

</xml_diff>

<commit_message>
Fixed issues with ShowNone - now working for single user visualisation
</commit_message>
<xml_diff>
--- a/tsne graphs.docx
+++ b/tsne graphs.docx
@@ -985,6 +985,7 @@
       <w:pPr>
         <w:rPr>
           <w:noProof/>
+          <w:lang w:val="en-GB"/>
         </w:rPr>
       </w:pPr>
       <w:r>
@@ -1007,14 +1008,42 @@
           <w:noProof/>
           <w:lang w:val="en-GB"/>
         </w:rPr>
-        <w:t>0.0 (Model iterations : 300, tSNE : 1500)</w:t>
-      </w:r>
-      <w:r>
-        <w:rPr>
-          <w:noProof/>
-          <w:lang w:val="en-GB"/>
-        </w:rPr>
-        <w:t xml:space="preserve"> – Single-user representation with 50 closest points:</w:t>
+        <w:t xml:space="preserve">0.0 (Model iterations : 300, tSNE : </w:t>
+      </w:r>
+      <w:r>
+        <w:rPr>
+          <w:noProof/>
+          <w:lang w:val="en-GB"/>
+        </w:rPr>
+        <w:t>2000</w:t>
+      </w:r>
+      <w:r>
+        <w:rPr>
+          <w:noProof/>
+          <w:lang w:val="en-GB"/>
+        </w:rPr>
+        <w:t>)</w:t>
+      </w:r>
+      <w:r>
+        <w:rPr>
+          <w:noProof/>
+          <w:lang w:val="en-GB"/>
+        </w:rPr>
+        <w:t xml:space="preserve"> – Single-user representation with 50 closest</w:t>
+      </w:r>
+      <w:r>
+        <w:rPr>
+          <w:noProof/>
+          <w:lang w:val="en-GB"/>
+        </w:rPr>
+        <w:t xml:space="preserve"> and 50 farthest</w:t>
+      </w:r>
+      <w:r>
+        <w:rPr>
+          <w:noProof/>
+          <w:lang w:val="en-GB"/>
+        </w:rPr>
+        <w:t xml:space="preserve"> points:</w:t>
       </w:r>
       <w:r>
         <w:rPr>
@@ -1035,10 +1064,10 @@
           <w:noProof/>
         </w:rPr>
         <w:drawing>
-          <wp:inline distT="0" distB="0" distL="0" distR="0" wp14:anchorId="40316F2D" wp14:editId="01457A79">
-            <wp:extent cx="8552174" cy="4219575"/>
-            <wp:effectExtent l="76200" t="76200" r="135255" b="123825"/>
-            <wp:docPr id="11" name="Image 11"/>
+          <wp:inline distT="0" distB="0" distL="0" distR="0" wp14:anchorId="39190119" wp14:editId="581B9362">
+            <wp:extent cx="8198294" cy="4057650"/>
+            <wp:effectExtent l="76200" t="76200" r="127000" b="133350"/>
+            <wp:docPr id="13" name="Image 13"/>
             <wp:cNvGraphicFramePr>
               <a:graphicFrameLocks xmlns:a="http://schemas.openxmlformats.org/drawingml/2006/main" noChangeAspect="1"/>
             </wp:cNvGraphicFramePr>
@@ -1051,23 +1080,40 @@
                   </pic:nvPicPr>
                   <pic:blipFill rotWithShape="1">
                     <a:blip r:embed="rId16"/>
-                    <a:srcRect l="9352" t="10570" r="2196" b="11806"/>
+                    <a:srcRect l="11008" t="11089" r="2390" b="12672"/>
                     <a:stretch/>
                   </pic:blipFill>
                   <pic:spPr bwMode="auto">
                     <a:xfrm>
                       <a:off x="0" y="0"/>
-                      <a:ext cx="8609845" cy="4248030"/>
+                      <a:ext cx="8234323" cy="4075482"/>
                     </a:xfrm>
                     <a:prstGeom prst="rect">
                       <a:avLst/>
                     </a:prstGeom>
-                    <a:ln w="38100" cap="sq">
+                    <a:ln w="38100" cap="sq" cmpd="sng" algn="ctr">
                       <a:solidFill>
                         <a:srgbClr val="000000"/>
                       </a:solidFill>
                       <a:prstDash val="solid"/>
                       <a:miter lim="800000"/>
+                      <a:headEnd type="none" w="med" len="med"/>
+                      <a:tailEnd type="none" w="med" len="med"/>
+                      <a:extLst>
+                        <a:ext uri="{C807C97D-BFC1-408E-A445-0C87EB9F89A2}">
+                          <ask:lineSketchStyleProps xmlns:ask="http://schemas.microsoft.com/office/drawing/2018/sketchyshapes" sd="0">
+                            <a:custGeom>
+                              <a:avLst/>
+                              <a:gdLst/>
+                              <a:ahLst/>
+                              <a:cxnLst/>
+                              <a:rect l="0" t="0" r="0" b="0"/>
+                              <a:pathLst/>
+                            </a:custGeom>
+                            <ask:type/>
+                          </ask:lineSketchStyleProps>
+                        </a:ext>
+                      </a:extLst>
                     </a:ln>
                     <a:effectLst>
                       <a:outerShdw blurRad="50800" dist="38100" dir="2700000" algn="tl" rotWithShape="0">
@@ -1088,13 +1134,11 @@
           </wp:inline>
         </w:drawing>
       </w:r>
-      <w:bookmarkStart w:id="0" w:name="_GoBack"/>
-      <w:bookmarkEnd w:id="0"/>
-    </w:p>
-    <w:p>
-      <w:pPr>
-        <w:rPr>
-          <w:lang w:val="en-GB"/>
+    </w:p>
+    <w:p>
+      <w:pPr>
+        <w:rPr>
+          <w:noProof/>
         </w:rPr>
       </w:pPr>
       <w:r>
@@ -1102,10 +1146,10 @@
           <w:noProof/>
         </w:rPr>
         <w:drawing>
-          <wp:inline distT="0" distB="0" distL="0" distR="0" wp14:anchorId="5FBAC5CA" wp14:editId="5CD35B0A">
-            <wp:extent cx="2695575" cy="1557268"/>
-            <wp:effectExtent l="76200" t="76200" r="123825" b="138430"/>
-            <wp:docPr id="12" name="Image 12"/>
+          <wp:inline distT="0" distB="0" distL="0" distR="0" wp14:anchorId="3F31B5F5" wp14:editId="3B15EBC0">
+            <wp:extent cx="3629025" cy="1739797"/>
+            <wp:effectExtent l="76200" t="76200" r="123825" b="127635"/>
+            <wp:docPr id="14" name="Image 14"/>
             <wp:cNvGraphicFramePr>
               <a:graphicFrameLocks xmlns:a="http://schemas.openxmlformats.org/drawingml/2006/main" noChangeAspect="1"/>
             </wp:cNvGraphicFramePr>
@@ -1118,23 +1162,40 @@
                   </pic:nvPicPr>
                   <pic:blipFill rotWithShape="1">
                     <a:blip r:embed="rId17"/>
-                    <a:srcRect l="8378" t="62550" r="58404" b="3315"/>
+                    <a:srcRect t="33960" r="66879" b="37796"/>
                     <a:stretch/>
                   </pic:blipFill>
                   <pic:spPr bwMode="auto">
                     <a:xfrm>
                       <a:off x="0" y="0"/>
-                      <a:ext cx="2713471" cy="1567607"/>
+                      <a:ext cx="3660542" cy="1754907"/>
                     </a:xfrm>
                     <a:prstGeom prst="rect">
                       <a:avLst/>
                     </a:prstGeom>
-                    <a:ln w="38100" cap="sq">
+                    <a:ln w="38100" cap="sq" cmpd="sng" algn="ctr">
                       <a:solidFill>
                         <a:srgbClr val="000000"/>
                       </a:solidFill>
                       <a:prstDash val="solid"/>
                       <a:miter lim="800000"/>
+                      <a:headEnd type="none" w="med" len="med"/>
+                      <a:tailEnd type="none" w="med" len="med"/>
+                      <a:extLst>
+                        <a:ext uri="{C807C97D-BFC1-408E-A445-0C87EB9F89A2}">
+                          <ask:lineSketchStyleProps xmlns:ask="http://schemas.microsoft.com/office/drawing/2018/sketchyshapes" sd="0">
+                            <a:custGeom>
+                              <a:avLst/>
+                              <a:gdLst/>
+                              <a:ahLst/>
+                              <a:cxnLst/>
+                              <a:rect l="0" t="0" r="0" b="0"/>
+                              <a:pathLst/>
+                            </a:custGeom>
+                            <ask:type/>
+                          </ask:lineSketchStyleProps>
+                        </a:ext>
+                      </a:extLst>
                     </a:ln>
                     <a:effectLst>
                       <a:outerShdw blurRad="50800" dist="38100" dir="2700000" algn="tl" rotWithShape="0">
@@ -1155,6 +1216,83 @@
           </wp:inline>
         </w:drawing>
       </w:r>
+      <w:r>
+        <w:rPr>
+          <w:noProof/>
+        </w:rPr>
+        <w:drawing>
+          <wp:inline distT="0" distB="0" distL="0" distR="0" wp14:anchorId="388CB97D" wp14:editId="31692A19">
+            <wp:extent cx="3276600" cy="1724025"/>
+            <wp:effectExtent l="76200" t="76200" r="133350" b="142875"/>
+            <wp:docPr id="15" name="Image 15"/>
+            <wp:cNvGraphicFramePr>
+              <a:graphicFrameLocks xmlns:a="http://schemas.openxmlformats.org/drawingml/2006/main" noChangeAspect="1"/>
+            </wp:cNvGraphicFramePr>
+            <a:graphic xmlns:a="http://schemas.openxmlformats.org/drawingml/2006/main">
+              <a:graphicData uri="http://schemas.openxmlformats.org/drawingml/2006/picture">
+                <pic:pic xmlns:pic="http://schemas.openxmlformats.org/drawingml/2006/picture">
+                  <pic:nvPicPr>
+                    <pic:cNvPr id="1" name=""/>
+                    <pic:cNvPicPr/>
+                  </pic:nvPicPr>
+                  <pic:blipFill rotWithShape="1">
+                    <a:blip r:embed="rId17"/>
+                    <a:srcRect t="63764" r="66489" b="4874"/>
+                    <a:stretch/>
+                  </pic:blipFill>
+                  <pic:spPr bwMode="auto">
+                    <a:xfrm>
+                      <a:off x="0" y="0"/>
+                      <a:ext cx="3276600" cy="1724025"/>
+                    </a:xfrm>
+                    <a:prstGeom prst="rect">
+                      <a:avLst/>
+                    </a:prstGeom>
+                    <a:ln w="38100" cap="sq" cmpd="sng" algn="ctr">
+                      <a:solidFill>
+                        <a:srgbClr val="000000"/>
+                      </a:solidFill>
+                      <a:prstDash val="solid"/>
+                      <a:miter lim="800000"/>
+                      <a:headEnd type="none" w="med" len="med"/>
+                      <a:tailEnd type="none" w="med" len="med"/>
+                      <a:extLst>
+                        <a:ext uri="{C807C97D-BFC1-408E-A445-0C87EB9F89A2}">
+                          <ask:lineSketchStyleProps xmlns:ask="http://schemas.microsoft.com/office/drawing/2018/sketchyshapes" sd="0">
+                            <a:custGeom>
+                              <a:avLst/>
+                              <a:gdLst/>
+                              <a:ahLst/>
+                              <a:cxnLst/>
+                              <a:rect l="0" t="0" r="0" b="0"/>
+                              <a:pathLst/>
+                            </a:custGeom>
+                            <ask:type/>
+                          </ask:lineSketchStyleProps>
+                        </a:ext>
+                      </a:extLst>
+                    </a:ln>
+                    <a:effectLst>
+                      <a:outerShdw blurRad="50800" dist="38100" dir="2700000" algn="tl" rotWithShape="0">
+                        <a:srgbClr val="000000">
+                          <a:alpha val="43000"/>
+                        </a:srgbClr>
+                      </a:outerShdw>
+                    </a:effectLst>
+                    <a:extLst>
+                      <a:ext uri="{53640926-AAD7-44D8-BBD7-CCE9431645EC}">
+                        <a14:shadowObscured xmlns:a14="http://schemas.microsoft.com/office/drawing/2010/main"/>
+                      </a:ext>
+                    </a:extLst>
+                  </pic:spPr>
+                </pic:pic>
+              </a:graphicData>
+            </a:graphic>
+          </wp:inline>
+        </w:drawing>
+      </w:r>
+      <w:bookmarkStart w:id="0" w:name="_GoBack"/>
+      <w:bookmarkEnd w:id="0"/>
     </w:p>
     <w:p>
       <w:pPr>

</xml_diff>

<commit_message>
Implemented option to only display movies with a single label
</commit_message>
<xml_diff>
--- a/tsne graphs.docx
+++ b/tsne graphs.docx
@@ -1291,8 +1291,302 @@
           </wp:inline>
         </w:drawing>
       </w:r>
+    </w:p>
+    <w:p>
+      <w:pPr>
+        <w:rPr>
+          <w:noProof/>
+          <w:lang w:val="en-GB"/>
+        </w:rPr>
+      </w:pPr>
+      <w:r>
+        <w:rPr>
+          <w:noProof/>
+          <w:lang w:val="en-GB"/>
+        </w:rPr>
+        <w:lastRenderedPageBreak/>
+        <w:t xml:space="preserve">Perplexity = </w:t>
+      </w:r>
+      <w:r>
+        <w:rPr>
+          <w:noProof/>
+          <w:lang w:val="en-GB"/>
+        </w:rPr>
+        <w:t>5</w:t>
+      </w:r>
+      <w:r>
+        <w:rPr>
+          <w:noProof/>
+          <w:lang w:val="en-GB"/>
+        </w:rPr>
+        <w:t xml:space="preserve">0.0 (Model iterations : 300, tSNE : </w:t>
+      </w:r>
+      <w:r>
+        <w:rPr>
+          <w:noProof/>
+          <w:lang w:val="en-GB"/>
+        </w:rPr>
+        <w:t>2000</w:t>
+      </w:r>
+      <w:r>
+        <w:rPr>
+          <w:noProof/>
+          <w:lang w:val="en-GB"/>
+        </w:rPr>
+        <w:t>)</w:t>
+      </w:r>
+      <w:r>
+        <w:rPr>
+          <w:noProof/>
+          <w:lang w:val="en-GB"/>
+        </w:rPr>
+        <w:t xml:space="preserve"> – Single-user representation with 50 closest and 50 farthest points</w:t>
+      </w:r>
+      <w:r>
+        <w:rPr>
+          <w:noProof/>
+          <w:lang w:val="en-GB"/>
+        </w:rPr>
+        <w:t xml:space="preserve"> </w:t>
+      </w:r>
+      <w:r>
+        <w:rPr>
+          <w:noProof/>
+          <w:lang w:val="en-GB"/>
+        </w:rPr>
+        <w:t>(without “None” values and only showing movies with 1 label)</w:t>
+      </w:r>
+    </w:p>
+    <w:p>
+      <w:pPr>
+        <w:rPr>
+          <w:noProof/>
+        </w:rPr>
+      </w:pPr>
+    </w:p>
+    <w:p>
+      <w:pPr>
+        <w:rPr>
+          <w:noProof/>
+          <w:lang w:val="en-GB"/>
+        </w:rPr>
+      </w:pPr>
       <w:bookmarkStart w:id="0" w:name="_GoBack"/>
       <w:bookmarkEnd w:id="0"/>
+      <w:r>
+        <w:rPr>
+          <w:noProof/>
+        </w:rPr>
+        <w:drawing>
+          <wp:inline distT="0" distB="0" distL="0" distR="0" wp14:anchorId="4E32BF05" wp14:editId="6CFEDEC5">
+            <wp:extent cx="8610600" cy="4333875"/>
+            <wp:effectExtent l="76200" t="76200" r="133350" b="142875"/>
+            <wp:docPr id="12" name="Image 12"/>
+            <wp:cNvGraphicFramePr>
+              <a:graphicFrameLocks xmlns:a="http://schemas.openxmlformats.org/drawingml/2006/main" noChangeAspect="1"/>
+            </wp:cNvGraphicFramePr>
+            <a:graphic xmlns:a="http://schemas.openxmlformats.org/drawingml/2006/main">
+              <a:graphicData uri="http://schemas.openxmlformats.org/drawingml/2006/picture">
+                <pic:pic xmlns:pic="http://schemas.openxmlformats.org/drawingml/2006/picture">
+                  <pic:nvPicPr>
+                    <pic:cNvPr id="1" name=""/>
+                    <pic:cNvPicPr/>
+                  </pic:nvPicPr>
+                  <pic:blipFill rotWithShape="1">
+                    <a:blip r:embed="rId18"/>
+                    <a:srcRect l="9839" t="10223" r="2098" b="10939"/>
+                    <a:stretch/>
+                  </pic:blipFill>
+                  <pic:spPr bwMode="auto">
+                    <a:xfrm>
+                      <a:off x="0" y="0"/>
+                      <a:ext cx="8610600" cy="4333875"/>
+                    </a:xfrm>
+                    <a:prstGeom prst="rect">
+                      <a:avLst/>
+                    </a:prstGeom>
+                    <a:ln w="38100" cap="sq" cmpd="sng" algn="ctr">
+                      <a:solidFill>
+                        <a:srgbClr val="000000"/>
+                      </a:solidFill>
+                      <a:prstDash val="solid"/>
+                      <a:miter lim="800000"/>
+                      <a:headEnd type="none" w="med" len="med"/>
+                      <a:tailEnd type="none" w="med" len="med"/>
+                      <a:extLst>
+                        <a:ext uri="{C807C97D-BFC1-408E-A445-0C87EB9F89A2}">
+                          <ask:lineSketchStyleProps xmlns:ask="http://schemas.microsoft.com/office/drawing/2018/sketchyshapes" sd="0">
+                            <a:custGeom>
+                              <a:avLst/>
+                              <a:gdLst/>
+                              <a:ahLst/>
+                              <a:cxnLst/>
+                              <a:rect l="0" t="0" r="0" b="0"/>
+                              <a:pathLst/>
+                            </a:custGeom>
+                            <ask:type/>
+                          </ask:lineSketchStyleProps>
+                        </a:ext>
+                      </a:extLst>
+                    </a:ln>
+                    <a:effectLst>
+                      <a:outerShdw blurRad="50800" dist="38100" dir="2700000" algn="tl" rotWithShape="0">
+                        <a:srgbClr val="000000">
+                          <a:alpha val="43000"/>
+                        </a:srgbClr>
+                      </a:outerShdw>
+                    </a:effectLst>
+                    <a:extLst>
+                      <a:ext uri="{53640926-AAD7-44D8-BBD7-CCE9431645EC}">
+                        <a14:shadowObscured xmlns:a14="http://schemas.microsoft.com/office/drawing/2010/main"/>
+                      </a:ext>
+                    </a:extLst>
+                  </pic:spPr>
+                </pic:pic>
+              </a:graphicData>
+            </a:graphic>
+          </wp:inline>
+        </w:drawing>
+      </w:r>
+    </w:p>
+    <w:p>
+      <w:pPr>
+        <w:rPr>
+          <w:noProof/>
+          <w:lang w:val="en-GB"/>
+        </w:rPr>
+      </w:pPr>
+      <w:r>
+        <w:rPr>
+          <w:noProof/>
+          <w:lang w:val="en-GB"/>
+        </w:rPr>
+        <w:br w:type="page"/>
+      </w:r>
+    </w:p>
+    <w:p>
+      <w:pPr>
+        <w:rPr>
+          <w:noProof/>
+          <w:lang w:val="en-GB"/>
+        </w:rPr>
+      </w:pPr>
+      <w:r>
+        <w:rPr>
+          <w:noProof/>
+          <w:lang w:val="en-GB"/>
+        </w:rPr>
+        <w:lastRenderedPageBreak/>
+        <w:t xml:space="preserve">Perplexity = </w:t>
+      </w:r>
+      <w:r>
+        <w:rPr>
+          <w:noProof/>
+          <w:lang w:val="en-GB"/>
+        </w:rPr>
+        <w:t>5</w:t>
+      </w:r>
+      <w:r>
+        <w:rPr>
+          <w:noProof/>
+          <w:lang w:val="en-GB"/>
+        </w:rPr>
+        <w:t xml:space="preserve">0.0 (Model iterations : 300, tSNE : </w:t>
+      </w:r>
+      <w:r>
+        <w:rPr>
+          <w:noProof/>
+          <w:lang w:val="en-GB"/>
+        </w:rPr>
+        <w:t>2000</w:t>
+      </w:r>
+      <w:r>
+        <w:rPr>
+          <w:noProof/>
+          <w:lang w:val="en-GB"/>
+        </w:rPr>
+        <w:t>)</w:t>
+      </w:r>
+      <w:r>
+        <w:rPr>
+          <w:noProof/>
+          <w:lang w:val="en-GB"/>
+        </w:rPr>
+        <w:t xml:space="preserve"> – </w:t>
+      </w:r>
+      <w:r>
+        <w:rPr>
+          <w:noProof/>
+          <w:lang w:val="en-GB"/>
+        </w:rPr>
+        <w:t>Single label visualisation (without “None” values and only showing movies with 1 label)</w:t>
+      </w:r>
+    </w:p>
+    <w:p>
+      <w:pPr>
+        <w:rPr>
+          <w:noProof/>
+          <w:lang w:val="en-GB"/>
+        </w:rPr>
+      </w:pPr>
+      <w:r>
+        <w:rPr>
+          <w:noProof/>
+        </w:rPr>
+        <w:drawing>
+          <wp:inline distT="0" distB="0" distL="0" distR="0" wp14:anchorId="17A430E7" wp14:editId="7376E83B">
+            <wp:extent cx="9729693" cy="4886325"/>
+            <wp:effectExtent l="76200" t="76200" r="138430" b="123825"/>
+            <wp:docPr id="11" name="Image 11"/>
+            <wp:cNvGraphicFramePr>
+              <a:graphicFrameLocks xmlns:a="http://schemas.openxmlformats.org/drawingml/2006/main" noChangeAspect="1"/>
+            </wp:cNvGraphicFramePr>
+            <a:graphic xmlns:a="http://schemas.openxmlformats.org/drawingml/2006/main">
+              <a:graphicData uri="http://schemas.openxmlformats.org/drawingml/2006/picture">
+                <pic:pic xmlns:pic="http://schemas.openxmlformats.org/drawingml/2006/picture">
+                  <pic:nvPicPr>
+                    <pic:cNvPr id="1" name=""/>
+                    <pic:cNvPicPr/>
+                  </pic:nvPicPr>
+                  <pic:blipFill rotWithShape="1">
+                    <a:blip r:embed="rId19"/>
+                    <a:srcRect l="9547" t="10569" r="2195" b="10593"/>
+                    <a:stretch/>
+                  </pic:blipFill>
+                  <pic:spPr bwMode="auto">
+                    <a:xfrm>
+                      <a:off x="0" y="0"/>
+                      <a:ext cx="9735018" cy="4888999"/>
+                    </a:xfrm>
+                    <a:prstGeom prst="rect">
+                      <a:avLst/>
+                    </a:prstGeom>
+                    <a:ln w="38100" cap="sq">
+                      <a:solidFill>
+                        <a:srgbClr val="000000"/>
+                      </a:solidFill>
+                      <a:prstDash val="solid"/>
+                      <a:miter lim="800000"/>
+                    </a:ln>
+                    <a:effectLst>
+                      <a:outerShdw blurRad="50800" dist="38100" dir="2700000" algn="tl" rotWithShape="0">
+                        <a:srgbClr val="000000">
+                          <a:alpha val="43000"/>
+                        </a:srgbClr>
+                      </a:outerShdw>
+                    </a:effectLst>
+                    <a:extLst>
+                      <a:ext uri="{53640926-AAD7-44D8-BBD7-CCE9431645EC}">
+                        <a14:shadowObscured xmlns:a14="http://schemas.microsoft.com/office/drawing/2010/main"/>
+                      </a:ext>
+                    </a:extLst>
+                  </pic:spPr>
+                </pic:pic>
+              </a:graphicData>
+            </a:graphic>
+          </wp:inline>
+        </w:drawing>
+      </w:r>
     </w:p>
     <w:p>
       <w:pPr>

</xml_diff>